<commit_message>
Updated worksheets and erbpedia docs
</commit_message>
<xml_diff>
--- a/erb_supporting_docs/Code_Resources/ERB/Static_Data/Supporting_DOC/Diagram_Community_Connections.docx
+++ b/erb_supporting_docs/Code_Resources/ERB/Static_Data/Supporting_DOC/Diagram_Community_Connections.docx
@@ -47,56 +47,142 @@
     <w:p>
       <w:pPr>
         <w:ind w:left="360"/>
-      </w:pPr>
-      <w:r>
+        <w:rPr>
+          <w:sz w:val="24"/>
+          <w:szCs w:val="24"/>
+        </w:rPr>
+      </w:pPr>
+      <w:r>
+        <w:rPr>
+          <w:sz w:val="24"/>
+          <w:szCs w:val="24"/>
+        </w:rPr>
         <w:t xml:space="preserve">Use this activity to </w:t>
       </w:r>
       <w:r>
+        <w:rPr>
+          <w:sz w:val="24"/>
+          <w:szCs w:val="24"/>
+        </w:rPr>
         <w:t xml:space="preserve">create a </w:t>
       </w:r>
       <w:r>
+        <w:rPr>
+          <w:sz w:val="24"/>
+          <w:szCs w:val="24"/>
+        </w:rPr>
         <w:t>diagram</w:t>
       </w:r>
       <w:r>
+        <w:rPr>
+          <w:sz w:val="24"/>
+          <w:szCs w:val="24"/>
+        </w:rPr>
         <w:t xml:space="preserve"> of</w:t>
       </w:r>
       <w:r>
+        <w:rPr>
+          <w:sz w:val="24"/>
+          <w:szCs w:val="24"/>
+        </w:rPr>
         <w:t xml:space="preserve"> the social </w:t>
       </w:r>
       <w:r>
+        <w:rPr>
+          <w:sz w:val="24"/>
+          <w:szCs w:val="24"/>
+        </w:rPr>
         <w:t>connections</w:t>
       </w:r>
       <w:r>
+        <w:rPr>
+          <w:sz w:val="24"/>
+          <w:szCs w:val="24"/>
+        </w:rPr>
         <w:t xml:space="preserve"> in your community at a</w:t>
       </w:r>
       <w:r>
+        <w:rPr>
+          <w:sz w:val="24"/>
+          <w:szCs w:val="24"/>
+        </w:rPr>
         <w:t xml:space="preserve"> </w:t>
       </w:r>
       <w:r>
+        <w:rPr>
+          <w:sz w:val="24"/>
+          <w:szCs w:val="24"/>
+        </w:rPr>
         <w:t xml:space="preserve">moment in time. The diagram will </w:t>
       </w:r>
       <w:r>
+        <w:rPr>
+          <w:sz w:val="24"/>
+          <w:szCs w:val="24"/>
+        </w:rPr>
         <w:t>help you identify</w:t>
       </w:r>
       <w:r>
+        <w:rPr>
+          <w:sz w:val="24"/>
+          <w:szCs w:val="24"/>
+        </w:rPr>
         <w:t xml:space="preserve"> where trust </w:t>
       </w:r>
       <w:r>
-        <w:t>may already exist</w:t>
-      </w:r>
-      <w:r>
+        <w:rPr>
+          <w:sz w:val="24"/>
+          <w:szCs w:val="24"/>
+        </w:rPr>
+        <w:t>might</w:t>
+      </w:r>
+      <w:r>
+        <w:rPr>
+          <w:sz w:val="24"/>
+          <w:szCs w:val="24"/>
+        </w:rPr>
+        <w:t xml:space="preserve"> </w:t>
+      </w:r>
+      <w:r>
+        <w:rPr>
+          <w:sz w:val="24"/>
+          <w:szCs w:val="24"/>
+        </w:rPr>
+        <w:t>already exist</w:t>
+      </w:r>
+      <w:r>
+        <w:rPr>
+          <w:sz w:val="24"/>
+          <w:szCs w:val="24"/>
+        </w:rPr>
         <w:t xml:space="preserve"> and where it needs to strengthen,</w:t>
       </w:r>
       <w:r>
+        <w:rPr>
+          <w:sz w:val="24"/>
+          <w:szCs w:val="24"/>
+        </w:rPr>
         <w:t xml:space="preserve"> as well as</w:t>
       </w:r>
       <w:r>
+        <w:rPr>
+          <w:sz w:val="24"/>
+          <w:szCs w:val="24"/>
+        </w:rPr>
         <w:t xml:space="preserve"> the flow of information and resources</w:t>
       </w:r>
       <w:r>
+        <w:rPr>
+          <w:sz w:val="24"/>
+          <w:szCs w:val="24"/>
+        </w:rPr>
         <w:t>.</w:t>
       </w:r>
       <w:r>
+        <w:rPr>
+          <w:sz w:val="24"/>
+          <w:szCs w:val="24"/>
+        </w:rPr>
         <w:t xml:space="preserve"> </w:t>
       </w:r>
     </w:p>
@@ -124,12 +210,45 @@
           <w:sz w:val="28"/>
           <w:szCs w:val="26"/>
         </w:rPr>
-        <w:t>What you’ll Need</w:t>
+        <w:t xml:space="preserve">What </w:t>
+      </w:r>
+      <w:r>
+        <w:rPr>
+          <w:rFonts w:asciiTheme="majorHAnsi" w:eastAsiaTheme="majorEastAsia" w:hAnsiTheme="majorHAnsi" w:cstheme="majorBidi"/>
+          <w:b/>
+          <w:bCs/>
+          <w:color w:val="000000" w:themeColor="text1"/>
+          <w:sz w:val="28"/>
+          <w:szCs w:val="26"/>
+        </w:rPr>
+        <w:t>You Will</w:t>
+      </w:r>
+      <w:r>
+        <w:rPr>
+          <w:rFonts w:asciiTheme="majorHAnsi" w:eastAsiaTheme="majorEastAsia" w:hAnsiTheme="majorHAnsi" w:cstheme="majorBidi"/>
+          <w:b/>
+          <w:bCs/>
+          <w:color w:val="000000" w:themeColor="text1"/>
+          <w:sz w:val="28"/>
+          <w:szCs w:val="26"/>
+        </w:rPr>
+        <w:t xml:space="preserve"> </w:t>
+      </w:r>
+      <w:r>
+        <w:rPr>
+          <w:rFonts w:asciiTheme="majorHAnsi" w:eastAsiaTheme="majorEastAsia" w:hAnsiTheme="majorHAnsi" w:cstheme="majorBidi"/>
+          <w:b/>
+          <w:bCs/>
+          <w:color w:val="000000" w:themeColor="text1"/>
+          <w:sz w:val="28"/>
+          <w:szCs w:val="26"/>
+        </w:rPr>
+        <w:t>Need</w:t>
       </w:r>
     </w:p>
     <w:p>
       <w:pPr>
-        <w:ind w:firstLine="720"/>
+        <w:ind w:firstLine="360"/>
       </w:pPr>
       <w:r>
         <w:rPr>
@@ -139,7 +258,7 @@
         <w:t>Who:</w:t>
       </w:r>
       <w:r>
-        <w:t xml:space="preserve">   core tea</w:t>
+        <w:t xml:space="preserve"> core tea</w:t>
       </w:r>
       <w:r>
         <w:t>m</w:t>
@@ -147,7 +266,7 @@
     </w:p>
     <w:p>
       <w:pPr>
-        <w:ind w:firstLine="720"/>
+        <w:ind w:firstLine="360"/>
       </w:pPr>
       <w:r>
         <w:rPr>
@@ -157,7 +276,7 @@
         <w:t>Where:</w:t>
       </w:r>
       <w:r>
-        <w:t xml:space="preserve">  in-</w:t>
+        <w:t xml:space="preserve"> in-</w:t>
       </w:r>
       <w:r>
         <w:t xml:space="preserve">person </w:t>
@@ -174,7 +293,7 @@
     </w:p>
     <w:p>
       <w:pPr>
-        <w:ind w:firstLine="720"/>
+        <w:ind w:firstLine="360"/>
       </w:pPr>
       <w:r>
         <w:rPr>
@@ -192,7 +311,7 @@
     </w:p>
     <w:p>
       <w:pPr>
-        <w:ind w:left="720"/>
+        <w:ind w:left="360"/>
       </w:pPr>
       <w:r>
         <w:rPr>
@@ -205,7 +324,13 @@
         <w:t xml:space="preserve"> </w:t>
       </w:r>
       <w:r>
-        <w:t>White board or paper, and any already existing lists of stakeholders</w:t>
+        <w:t>w</w:t>
+      </w:r>
+      <w:r>
+        <w:t xml:space="preserve">hite </w:t>
+      </w:r>
+      <w:r>
+        <w:t>board or paper, and any already existing lists of stakeholders</w:t>
       </w:r>
       <w:r>
         <w:t>/</w:t>
@@ -257,61 +382,128 @@
           <w:numId w:val="4"/>
         </w:numPr>
         <w:spacing w:before="40" w:after="0"/>
+        <w:ind w:firstLine="0"/>
         <w:outlineLvl w:val="1"/>
         <w:rPr>
           <w:b/>
           <w:bCs/>
-        </w:rPr>
-      </w:pPr>
-      <w:r>
+          <w:sz w:val="24"/>
+          <w:szCs w:val="24"/>
+        </w:rPr>
+      </w:pPr>
+      <w:r>
+        <w:rPr>
+          <w:sz w:val="24"/>
+          <w:szCs w:val="24"/>
+        </w:rPr>
         <w:t xml:space="preserve">Take the </w:t>
       </w:r>
       <w:r>
+        <w:rPr>
+          <w:sz w:val="24"/>
+          <w:szCs w:val="24"/>
+        </w:rPr>
         <w:t>a</w:t>
       </w:r>
       <w:r>
+        <w:rPr>
+          <w:sz w:val="24"/>
+          <w:szCs w:val="24"/>
+        </w:rPr>
         <w:t>ctors from the </w:t>
       </w:r>
       <w:r>
         <w:rPr>
           <w:i/>
           <w:iCs/>
+          <w:sz w:val="24"/>
+          <w:szCs w:val="24"/>
         </w:rPr>
         <w:t>Community Connections Table</w:t>
       </w:r>
       <w:r>
-        <w:t xml:space="preserve">, or any previously existing list of contacts/key informants/stakeholders you may </w:t>
-      </w:r>
-      <w:proofErr w:type="gramStart"/>
-      <w:r>
-        <w:t>have, and</w:t>
-      </w:r>
-      <w:proofErr w:type="gramEnd"/>
-      <w:r>
-        <w:t xml:space="preserve"> write them on your white board or paper in circles. </w:t>
-      </w:r>
-      <w:r>
-        <w:t xml:space="preserve">Each </w:t>
-      </w:r>
-      <w:r>
+        <w:rPr>
+          <w:sz w:val="24"/>
+          <w:szCs w:val="24"/>
+        </w:rPr>
+        <w:t xml:space="preserve">, or any previously existing list of contacts/key informants/stakeholders you </w:t>
+      </w:r>
+      <w:r>
+        <w:rPr>
+          <w:sz w:val="24"/>
+          <w:szCs w:val="24"/>
+        </w:rPr>
+        <w:t>might</w:t>
+      </w:r>
+      <w:r>
+        <w:rPr>
+          <w:sz w:val="24"/>
+          <w:szCs w:val="24"/>
+        </w:rPr>
+        <w:t xml:space="preserve"> </w:t>
+      </w:r>
+      <w:r>
+        <w:rPr>
+          <w:sz w:val="24"/>
+          <w:szCs w:val="24"/>
+        </w:rPr>
+        <w:t xml:space="preserve">have and write them on your white board or paper in circles. Each </w:t>
+      </w:r>
+      <w:r>
+        <w:rPr>
+          <w:sz w:val="24"/>
+          <w:szCs w:val="24"/>
+        </w:rPr>
         <w:t>a</w:t>
       </w:r>
       <w:r>
+        <w:rPr>
+          <w:sz w:val="24"/>
+          <w:szCs w:val="24"/>
+        </w:rPr>
         <w:t>ctor is in its own circle. Use</w:t>
       </w:r>
       <w:r>
+        <w:rPr>
+          <w:sz w:val="24"/>
+          <w:szCs w:val="24"/>
+        </w:rPr>
         <w:t xml:space="preserve"> different colors </w:t>
       </w:r>
       <w:r>
+        <w:rPr>
+          <w:sz w:val="24"/>
+          <w:szCs w:val="24"/>
+        </w:rPr>
         <w:t xml:space="preserve">for each circle </w:t>
       </w:r>
       <w:r>
-        <w:t>according to the sectors they belong to (e.g., government, NGO, religious group). They can have more than one colored circle. ​</w:t>
+        <w:rPr>
+          <w:sz w:val="24"/>
+          <w:szCs w:val="24"/>
+        </w:rPr>
+        <w:t>according to the sectors they belong to (e.g., government,</w:t>
+      </w:r>
+      <w:r>
+        <w:rPr>
+          <w:sz w:val="24"/>
+          <w:szCs w:val="24"/>
+        </w:rPr>
+        <w:t xml:space="preserve"> non-governmental agency (NGO)</w:t>
+      </w:r>
+      <w:r>
+        <w:rPr>
+          <w:sz w:val="24"/>
+          <w:szCs w:val="24"/>
+        </w:rPr>
+        <w:t>, religious group). They can have more than one colored circle. ​</w:t>
       </w:r>
       <w:r>
         <w:rPr>
           <w:b/>
           <w:bCs/>
+          <w:sz w:val="24"/>
+          <w:szCs w:val="24"/>
         </w:rPr>
         <w:t>Don’t forget to add your agency</w:t>
       </w:r>
@@ -319,6 +511,8 @@
         <w:rPr>
           <w:b/>
           <w:bCs/>
+          <w:sz w:val="24"/>
+          <w:szCs w:val="24"/>
         </w:rPr>
         <w:t>/group as an actor!</w:t>
       </w:r>
@@ -332,77 +526,193 @@
           <w:numId w:val="4"/>
         </w:numPr>
         <w:spacing w:before="40" w:after="0"/>
+        <w:ind w:firstLine="0"/>
         <w:outlineLvl w:val="1"/>
-      </w:pPr>
-      <w:r>
+        <w:rPr>
+          <w:sz w:val="24"/>
+          <w:szCs w:val="24"/>
+        </w:rPr>
+      </w:pPr>
+      <w:r>
+        <w:rPr>
+          <w:sz w:val="24"/>
+          <w:szCs w:val="24"/>
+        </w:rPr>
         <w:t xml:space="preserve">Draw </w:t>
       </w:r>
       <w:r>
+        <w:rPr>
+          <w:sz w:val="24"/>
+          <w:szCs w:val="24"/>
+        </w:rPr>
         <w:t>arrows</w:t>
       </w:r>
       <w:r>
+        <w:rPr>
+          <w:sz w:val="24"/>
+          <w:szCs w:val="24"/>
+        </w:rPr>
         <w:t xml:space="preserve"> between the </w:t>
       </w:r>
       <w:r>
+        <w:rPr>
+          <w:sz w:val="24"/>
+          <w:szCs w:val="24"/>
+        </w:rPr>
         <w:t>a</w:t>
       </w:r>
       <w:r>
+        <w:rPr>
+          <w:sz w:val="24"/>
+          <w:szCs w:val="24"/>
+        </w:rPr>
         <w:t xml:space="preserve">ctors </w:t>
       </w:r>
       <w:r>
+        <w:rPr>
+          <w:sz w:val="24"/>
+          <w:szCs w:val="24"/>
+        </w:rPr>
         <w:t xml:space="preserve">that </w:t>
       </w:r>
       <w:r>
+        <w:rPr>
+          <w:sz w:val="24"/>
+          <w:szCs w:val="24"/>
+        </w:rPr>
         <w:t>often communicate with each other</w:t>
       </w:r>
       <w:r>
+        <w:rPr>
+          <w:sz w:val="24"/>
+          <w:szCs w:val="24"/>
+        </w:rPr>
         <w:t xml:space="preserve">, </w:t>
       </w:r>
       <w:r>
+        <w:rPr>
+          <w:sz w:val="24"/>
+          <w:szCs w:val="24"/>
+        </w:rPr>
         <w:t xml:space="preserve">share/give </w:t>
       </w:r>
       <w:r>
+        <w:rPr>
+          <w:sz w:val="24"/>
+          <w:szCs w:val="24"/>
+        </w:rPr>
         <w:t xml:space="preserve">resources, </w:t>
       </w:r>
       <w:r>
+        <w:rPr>
+          <w:sz w:val="24"/>
+          <w:szCs w:val="24"/>
+        </w:rPr>
         <w:t>and/</w:t>
       </w:r>
       <w:r>
+        <w:rPr>
+          <w:sz w:val="24"/>
+          <w:szCs w:val="24"/>
+        </w:rPr>
         <w:t xml:space="preserve">or </w:t>
       </w:r>
       <w:r>
+        <w:rPr>
+          <w:sz w:val="24"/>
+          <w:szCs w:val="24"/>
+        </w:rPr>
         <w:t>collaborate on projects</w:t>
       </w:r>
       <w:r>
+        <w:rPr>
+          <w:sz w:val="24"/>
+          <w:szCs w:val="24"/>
+        </w:rPr>
         <w:t xml:space="preserve">. </w:t>
       </w:r>
       <w:r>
+        <w:rPr>
+          <w:sz w:val="24"/>
+          <w:szCs w:val="24"/>
+        </w:rPr>
         <w:t>Point the arrows in the direction</w:t>
       </w:r>
       <w:r>
+        <w:rPr>
+          <w:sz w:val="24"/>
+          <w:szCs w:val="24"/>
+        </w:rPr>
         <w:t xml:space="preserve"> of each type of flow</w:t>
       </w:r>
       <w:r>
+        <w:rPr>
+          <w:sz w:val="24"/>
+          <w:szCs w:val="24"/>
+        </w:rPr>
         <w:t>;</w:t>
       </w:r>
       <w:r>
+        <w:rPr>
+          <w:sz w:val="24"/>
+          <w:szCs w:val="24"/>
+        </w:rPr>
         <w:t xml:space="preserve"> use a two-way arrow to indicate two-way communication or other type of bi-directional relationship.</w:t>
       </w:r>
       <w:r>
+        <w:rPr>
+          <w:sz w:val="24"/>
+          <w:szCs w:val="24"/>
+        </w:rPr>
         <w:t xml:space="preserve"> </w:t>
       </w:r>
       <w:r>
-        <w:t>You may also use different colors of arrows to indicate different types of flows (</w:t>
-      </w:r>
-      <w:proofErr w:type="gramStart"/>
-      <w:r>
-        <w:t>e.g.</w:t>
-      </w:r>
-      <w:proofErr w:type="gramEnd"/>
-      <w:r>
+        <w:rPr>
+          <w:sz w:val="24"/>
+          <w:szCs w:val="24"/>
+        </w:rPr>
+        <w:t xml:space="preserve">You </w:t>
+      </w:r>
+      <w:r>
+        <w:rPr>
+          <w:sz w:val="24"/>
+          <w:szCs w:val="24"/>
+        </w:rPr>
+        <w:t>might</w:t>
+      </w:r>
+      <w:r>
+        <w:rPr>
+          <w:sz w:val="24"/>
+          <w:szCs w:val="24"/>
+        </w:rPr>
+        <w:t xml:space="preserve"> </w:t>
+      </w:r>
+      <w:r>
+        <w:rPr>
+          <w:sz w:val="24"/>
+          <w:szCs w:val="24"/>
+        </w:rPr>
+        <w:t>also use different colors of arrows to indicate different types of flows (e.g.</w:t>
+      </w:r>
+      <w:r>
+        <w:rPr>
+          <w:sz w:val="24"/>
+          <w:szCs w:val="24"/>
+        </w:rPr>
+        <w:t>,</w:t>
+      </w:r>
+      <w:r>
+        <w:rPr>
+          <w:sz w:val="24"/>
+          <w:szCs w:val="24"/>
+        </w:rPr>
         <w:t xml:space="preserve"> red for i</w:t>
       </w:r>
       <w:r>
+        <w:rPr>
+          <w:sz w:val="24"/>
+          <w:szCs w:val="24"/>
+        </w:rPr>
         <w:t>nformation flows, black for resource flows).</w:t>
       </w:r>
     </w:p>
@@ -415,151 +725,280 @@
           <w:numId w:val="4"/>
         </w:numPr>
         <w:spacing w:before="40" w:after="0"/>
+        <w:ind w:firstLine="0"/>
         <w:outlineLvl w:val="1"/>
-      </w:pPr>
-      <w:r>
+        <w:rPr>
+          <w:sz w:val="24"/>
+          <w:szCs w:val="24"/>
+        </w:rPr>
+      </w:pPr>
+      <w:r>
+        <w:rPr>
+          <w:sz w:val="24"/>
+          <w:szCs w:val="24"/>
+        </w:rPr>
         <w:t>Once you</w:t>
       </w:r>
       <w:r>
+        <w:rPr>
+          <w:sz w:val="24"/>
+          <w:szCs w:val="24"/>
+        </w:rPr>
         <w:t xml:space="preserve">r team has finished adding </w:t>
       </w:r>
       <w:r>
+        <w:rPr>
+          <w:sz w:val="24"/>
+          <w:szCs w:val="24"/>
+        </w:rPr>
         <w:t>a</w:t>
       </w:r>
       <w:r>
+        <w:rPr>
+          <w:sz w:val="24"/>
+          <w:szCs w:val="24"/>
+        </w:rPr>
         <w:t xml:space="preserve">ctors and arrows, reflect and discuss </w:t>
       </w:r>
       <w:r>
+        <w:rPr>
+          <w:sz w:val="24"/>
+          <w:szCs w:val="24"/>
+        </w:rPr>
         <w:t>the patterns you see in what you’ve drawn</w:t>
       </w:r>
       <w:r>
+        <w:rPr>
+          <w:sz w:val="24"/>
+          <w:szCs w:val="24"/>
+        </w:rPr>
         <w:t xml:space="preserve">. </w:t>
       </w:r>
     </w:p>
     <w:p>
       <w:pPr>
+        <w:pStyle w:val="ListParagraph"/>
         <w:keepNext/>
         <w:keepLines/>
         <w:numPr>
-          <w:ilvl w:val="1"/>
-          <w:numId w:val="4"/>
+          <w:ilvl w:val="0"/>
+          <w:numId w:val="7"/>
         </w:numPr>
         <w:spacing w:before="40" w:after="0"/>
         <w:outlineLvl w:val="1"/>
-      </w:pPr>
-      <w:r>
+        <w:rPr>
+          <w:sz w:val="24"/>
+          <w:szCs w:val="24"/>
+        </w:rPr>
+      </w:pPr>
+      <w:r>
+        <w:rPr>
+          <w:sz w:val="24"/>
+          <w:szCs w:val="24"/>
+        </w:rPr>
         <w:t xml:space="preserve">Which </w:t>
       </w:r>
       <w:r>
+        <w:rPr>
+          <w:sz w:val="24"/>
+          <w:szCs w:val="24"/>
+        </w:rPr>
         <w:t>a</w:t>
       </w:r>
       <w:r>
+        <w:rPr>
+          <w:sz w:val="24"/>
+          <w:szCs w:val="24"/>
+        </w:rPr>
         <w:t>ctors have the most connections?</w:t>
       </w:r>
       <w:r>
-        <w:t xml:space="preserve"> What types of connections are they? (</w:t>
-      </w:r>
-      <w:proofErr w:type="gramStart"/>
-      <w:r>
-        <w:t>resources</w:t>
-      </w:r>
-      <w:proofErr w:type="gramEnd"/>
-      <w:r>
-        <w:t>, communication, etc.)</w:t>
+        <w:rPr>
+          <w:sz w:val="24"/>
+          <w:szCs w:val="24"/>
+        </w:rPr>
+        <w:t xml:space="preserve"> What types of connections are they (</w:t>
+      </w:r>
+      <w:r>
+        <w:rPr>
+          <w:sz w:val="24"/>
+          <w:szCs w:val="24"/>
+        </w:rPr>
+        <w:t xml:space="preserve">e.g., </w:t>
+      </w:r>
+      <w:r>
+        <w:rPr>
+          <w:sz w:val="24"/>
+          <w:szCs w:val="24"/>
+        </w:rPr>
+        <w:t>resources, communication)</w:t>
+      </w:r>
+      <w:r>
+        <w:rPr>
+          <w:sz w:val="24"/>
+          <w:szCs w:val="24"/>
+        </w:rPr>
+        <w:t>?</w:t>
       </w:r>
     </w:p>
     <w:p>
       <w:pPr>
+        <w:pStyle w:val="ListParagraph"/>
         <w:keepNext/>
         <w:keepLines/>
         <w:numPr>
-          <w:ilvl w:val="1"/>
-          <w:numId w:val="4"/>
+          <w:ilvl w:val="0"/>
+          <w:numId w:val="7"/>
         </w:numPr>
         <w:spacing w:before="40" w:after="0"/>
         <w:outlineLvl w:val="1"/>
-      </w:pPr>
-      <w:r>
-        <w:t xml:space="preserve">Are there any actors that are central </w:t>
-      </w:r>
-      <w:r>
-        <w:t>in your diagram</w:t>
-      </w:r>
-      <w:r>
-        <w:t>?</w:t>
+        <w:rPr>
+          <w:sz w:val="24"/>
+          <w:szCs w:val="24"/>
+        </w:rPr>
+      </w:pPr>
+      <w:r>
+        <w:rPr>
+          <w:sz w:val="24"/>
+          <w:szCs w:val="24"/>
+        </w:rPr>
+        <w:t>Are there any actors that are central in your diagram?</w:t>
       </w:r>
     </w:p>
     <w:p>
       <w:pPr>
+        <w:pStyle w:val="ListParagraph"/>
         <w:keepNext/>
         <w:keepLines/>
         <w:numPr>
-          <w:ilvl w:val="1"/>
-          <w:numId w:val="4"/>
+          <w:ilvl w:val="0"/>
+          <w:numId w:val="7"/>
         </w:numPr>
         <w:spacing w:before="40" w:after="0"/>
         <w:outlineLvl w:val="1"/>
-      </w:pPr>
-      <w:r>
+        <w:rPr>
+          <w:sz w:val="24"/>
+          <w:szCs w:val="24"/>
+        </w:rPr>
+      </w:pPr>
+      <w:r>
+        <w:rPr>
+          <w:sz w:val="24"/>
+          <w:szCs w:val="24"/>
+        </w:rPr>
         <w:t xml:space="preserve">Which </w:t>
       </w:r>
       <w:r>
+        <w:rPr>
+          <w:sz w:val="24"/>
+          <w:szCs w:val="24"/>
+        </w:rPr>
         <w:t>a</w:t>
       </w:r>
       <w:r>
+        <w:rPr>
+          <w:sz w:val="24"/>
+          <w:szCs w:val="24"/>
+        </w:rPr>
         <w:t xml:space="preserve">ctors are currently disconnected from other </w:t>
       </w:r>
       <w:r>
+        <w:rPr>
+          <w:sz w:val="24"/>
+          <w:szCs w:val="24"/>
+        </w:rPr>
         <w:t>a</w:t>
       </w:r>
       <w:r>
+        <w:rPr>
+          <w:sz w:val="24"/>
+          <w:szCs w:val="24"/>
+        </w:rPr>
         <w:t>ctors? Why might that be?</w:t>
       </w:r>
     </w:p>
     <w:p>
       <w:pPr>
+        <w:pStyle w:val="ListParagraph"/>
         <w:keepNext/>
         <w:keepLines/>
         <w:numPr>
-          <w:ilvl w:val="1"/>
-          <w:numId w:val="4"/>
+          <w:ilvl w:val="0"/>
+          <w:numId w:val="7"/>
         </w:numPr>
         <w:spacing w:before="40" w:after="0"/>
         <w:outlineLvl w:val="1"/>
-      </w:pPr>
-      <w:r>
+        <w:rPr>
+          <w:sz w:val="24"/>
+          <w:szCs w:val="24"/>
+        </w:rPr>
+      </w:pPr>
+      <w:r>
+        <w:rPr>
+          <w:sz w:val="24"/>
+          <w:szCs w:val="24"/>
+        </w:rPr>
         <w:t xml:space="preserve">Are any </w:t>
       </w:r>
       <w:r>
+        <w:rPr>
+          <w:sz w:val="24"/>
+          <w:szCs w:val="24"/>
+        </w:rPr>
         <w:t>a</w:t>
       </w:r>
       <w:r>
+        <w:rPr>
+          <w:sz w:val="24"/>
+          <w:szCs w:val="24"/>
+        </w:rPr>
         <w:t>ctors missing?</w:t>
       </w:r>
     </w:p>
     <w:p>
       <w:pPr>
+        <w:pStyle w:val="ListParagraph"/>
         <w:keepNext/>
         <w:keepLines/>
         <w:numPr>
-          <w:ilvl w:val="1"/>
-          <w:numId w:val="4"/>
+          <w:ilvl w:val="0"/>
+          <w:numId w:val="7"/>
         </w:numPr>
         <w:spacing w:before="40" w:after="0"/>
         <w:outlineLvl w:val="1"/>
-      </w:pPr>
-      <w:r>
+        <w:rPr>
+          <w:sz w:val="24"/>
+          <w:szCs w:val="24"/>
+        </w:rPr>
+      </w:pPr>
+      <w:r>
+        <w:rPr>
+          <w:sz w:val="24"/>
+          <w:szCs w:val="24"/>
+        </w:rPr>
         <w:t xml:space="preserve">Do you see any </w:t>
       </w:r>
       <w:r>
+        <w:rPr>
+          <w:sz w:val="24"/>
+          <w:szCs w:val="24"/>
+        </w:rPr>
         <w:t xml:space="preserve">patterns related to the type of actor (more of </w:t>
       </w:r>
       <w:proofErr w:type="gramStart"/>
       <w:r>
+        <w:rPr>
+          <w:sz w:val="24"/>
+          <w:szCs w:val="24"/>
+        </w:rPr>
         <w:t>one color</w:t>
       </w:r>
       <w:proofErr w:type="gramEnd"/>
       <w:r>
+        <w:rPr>
+          <w:sz w:val="24"/>
+          <w:szCs w:val="24"/>
+        </w:rPr>
         <w:t xml:space="preserve"> circle than others)? </w:t>
       </w:r>
     </w:p>
@@ -572,6 +1011,167 @@
           <w:numId w:val="4"/>
         </w:numPr>
         <w:spacing w:before="40" w:after="0"/>
+        <w:ind w:firstLine="0"/>
+        <w:outlineLvl w:val="1"/>
+        <w:rPr>
+          <w:rFonts w:asciiTheme="majorHAnsi" w:eastAsiaTheme="majorEastAsia" w:hAnsiTheme="majorHAnsi" w:cstheme="majorBidi"/>
+          <w:b/>
+          <w:bCs/>
+          <w:color w:val="000000" w:themeColor="text1"/>
+          <w:sz w:val="32"/>
+          <w:szCs w:val="28"/>
+        </w:rPr>
+      </w:pPr>
+      <w:r>
+        <w:rPr>
+          <w:sz w:val="24"/>
+          <w:szCs w:val="24"/>
+        </w:rPr>
+        <w:t xml:space="preserve">Discuss </w:t>
+      </w:r>
+      <w:r>
+        <w:rPr>
+          <w:sz w:val="24"/>
+          <w:szCs w:val="24"/>
+        </w:rPr>
+        <w:t xml:space="preserve">how your community connection diagram </w:t>
+      </w:r>
+      <w:r>
+        <w:rPr>
+          <w:sz w:val="24"/>
+          <w:szCs w:val="24"/>
+        </w:rPr>
+        <w:t>can help you target certain groups for engagement, and which connections might need more attention.</w:t>
+      </w:r>
+      <w:r>
+        <w:rPr>
+          <w:sz w:val="24"/>
+          <w:szCs w:val="24"/>
+        </w:rPr>
+        <w:t> </w:t>
+      </w:r>
+    </w:p>
+    <w:p>
+      <w:pPr>
+        <w:pStyle w:val="ListParagraph"/>
+        <w:keepNext/>
+        <w:keepLines/>
+        <w:numPr>
+          <w:ilvl w:val="0"/>
+          <w:numId w:val="8"/>
+        </w:numPr>
+        <w:spacing w:before="40" w:after="0"/>
+        <w:outlineLvl w:val="1"/>
+        <w:rPr>
+          <w:sz w:val="24"/>
+          <w:szCs w:val="24"/>
+        </w:rPr>
+      </w:pPr>
+      <w:r>
+        <w:rPr>
+          <w:sz w:val="24"/>
+          <w:szCs w:val="24"/>
+        </w:rPr>
+        <w:t>H</w:t>
+      </w:r>
+      <w:r>
+        <w:rPr>
+          <w:sz w:val="24"/>
+          <w:szCs w:val="24"/>
+        </w:rPr>
+        <w:t xml:space="preserve">ow </w:t>
+      </w:r>
+      <w:r>
+        <w:rPr>
+          <w:sz w:val="24"/>
+          <w:szCs w:val="24"/>
+        </w:rPr>
+        <w:t xml:space="preserve">could you connect with groups that are currently </w:t>
+      </w:r>
+      <w:r>
+        <w:rPr>
+          <w:sz w:val="24"/>
+          <w:szCs w:val="24"/>
+        </w:rPr>
+        <w:t>disconnected</w:t>
+      </w:r>
+      <w:r>
+        <w:rPr>
+          <w:sz w:val="24"/>
+          <w:szCs w:val="24"/>
+        </w:rPr>
+        <w:t>? ​</w:t>
+      </w:r>
+    </w:p>
+    <w:p>
+      <w:pPr>
+        <w:pStyle w:val="ListParagraph"/>
+        <w:keepNext/>
+        <w:keepLines/>
+        <w:numPr>
+          <w:ilvl w:val="0"/>
+          <w:numId w:val="8"/>
+        </w:numPr>
+        <w:spacing w:before="40" w:after="0"/>
+        <w:outlineLvl w:val="1"/>
+        <w:rPr>
+          <w:sz w:val="24"/>
+          <w:szCs w:val="24"/>
+        </w:rPr>
+      </w:pPr>
+      <w:r>
+        <w:rPr>
+          <w:sz w:val="24"/>
+          <w:szCs w:val="24"/>
+        </w:rPr>
+        <w:t>Which groups might be the hardest to reach?</w:t>
+      </w:r>
+    </w:p>
+    <w:p>
+      <w:pPr>
+        <w:pStyle w:val="ListParagraph"/>
+        <w:keepNext/>
+        <w:keepLines/>
+        <w:numPr>
+          <w:ilvl w:val="0"/>
+          <w:numId w:val="8"/>
+        </w:numPr>
+        <w:spacing w:before="40" w:after="0"/>
+        <w:outlineLvl w:val="1"/>
+        <w:rPr>
+          <w:sz w:val="24"/>
+          <w:szCs w:val="24"/>
+        </w:rPr>
+      </w:pPr>
+      <w:r>
+        <w:rPr>
+          <w:sz w:val="24"/>
+          <w:szCs w:val="24"/>
+        </w:rPr>
+        <w:t xml:space="preserve">Are there certain actors that </w:t>
+      </w:r>
+      <w:r>
+        <w:rPr>
+          <w:sz w:val="24"/>
+          <w:szCs w:val="24"/>
+        </w:rPr>
+        <w:t>can help build more connections? How can you partner with them or bring them into the ERB process?</w:t>
+      </w:r>
+    </w:p>
+    <w:p>
+      <w:pPr>
+        <w:keepNext/>
+        <w:keepLines/>
+        <w:spacing w:before="40" w:after="0"/>
+        <w:ind w:left="1080"/>
+        <w:outlineLvl w:val="1"/>
+      </w:pPr>
+    </w:p>
+    <w:p>
+      <w:pPr>
+        <w:keepNext/>
+        <w:keepLines/>
+        <w:spacing w:before="40" w:after="0"/>
         <w:outlineLvl w:val="1"/>
         <w:rPr>
           <w:rFonts w:asciiTheme="majorHAnsi" w:eastAsiaTheme="majorEastAsia" w:hAnsiTheme="majorHAnsi" w:cstheme="majorBidi"/>
@@ -583,93 +1183,6 @@
         </w:rPr>
       </w:pPr>
       <w:r>
-        <w:t xml:space="preserve">Discuss </w:t>
-      </w:r>
-      <w:r>
-        <w:t xml:space="preserve">how your community connection diagram </w:t>
-      </w:r>
-      <w:r>
-        <w:t>can help you target certain groups for engagement, and which connections might need more attention.</w:t>
-      </w:r>
-      <w:r>
-        <w:t> </w:t>
-      </w:r>
-    </w:p>
-    <w:p>
-      <w:pPr>
-        <w:keepNext/>
-        <w:keepLines/>
-        <w:numPr>
-          <w:ilvl w:val="1"/>
-          <w:numId w:val="4"/>
-        </w:numPr>
-        <w:spacing w:before="40" w:after="0"/>
-        <w:outlineLvl w:val="1"/>
-      </w:pPr>
-      <w:r>
-        <w:t>H</w:t>
-      </w:r>
-      <w:r>
-        <w:t xml:space="preserve">ow </w:t>
-      </w:r>
-      <w:r>
-        <w:t xml:space="preserve">could you connect with groups that are currently </w:t>
-      </w:r>
-      <w:r>
-        <w:t>disconnected</w:t>
-      </w:r>
-      <w:r>
-        <w:t>? ​</w:t>
-      </w:r>
-    </w:p>
-    <w:p>
-      <w:pPr>
-        <w:keepNext/>
-        <w:keepLines/>
-        <w:numPr>
-          <w:ilvl w:val="1"/>
-          <w:numId w:val="4"/>
-        </w:numPr>
-        <w:spacing w:before="40" w:after="0"/>
-        <w:outlineLvl w:val="1"/>
-      </w:pPr>
-      <w:r>
-        <w:t>Which groups might be the hardest to reach?</w:t>
-      </w:r>
-    </w:p>
-    <w:p>
-      <w:pPr>
-        <w:keepNext/>
-        <w:keepLines/>
-        <w:numPr>
-          <w:ilvl w:val="1"/>
-          <w:numId w:val="4"/>
-        </w:numPr>
-        <w:spacing w:before="40" w:after="0"/>
-        <w:outlineLvl w:val="1"/>
-      </w:pPr>
-      <w:r>
-        <w:t xml:space="preserve">Are there certain actors that </w:t>
-      </w:r>
-      <w:r>
-        <w:t>can help build more connections? How can you partner with them or bring them into the ERB process?</w:t>
-      </w:r>
-    </w:p>
-    <w:p>
-      <w:pPr>
-        <w:keepNext/>
-        <w:keepLines/>
-        <w:spacing w:before="40" w:after="0"/>
-        <w:ind w:left="1080"/>
-        <w:outlineLvl w:val="1"/>
-      </w:pPr>
-    </w:p>
-    <w:p>
-      <w:pPr>
-        <w:keepNext/>
-        <w:keepLines/>
-        <w:spacing w:before="40" w:after="0"/>
-        <w:outlineLvl w:val="1"/>
         <w:rPr>
           <w:rFonts w:asciiTheme="majorHAnsi" w:eastAsiaTheme="majorEastAsia" w:hAnsiTheme="majorHAnsi" w:cstheme="majorBidi"/>
           <w:b/>
@@ -678,22 +1191,36 @@
           <w:sz w:val="28"/>
           <w:szCs w:val="26"/>
         </w:rPr>
-      </w:pPr>
-      <w:r>
-        <w:rPr>
-          <w:rFonts w:asciiTheme="majorHAnsi" w:eastAsiaTheme="majorEastAsia" w:hAnsiTheme="majorHAnsi" w:cstheme="majorBidi"/>
-          <w:b/>
-          <w:bCs/>
-          <w:color w:val="000000" w:themeColor="text1"/>
-          <w:sz w:val="28"/>
-          <w:szCs w:val="26"/>
-        </w:rPr>
         <w:t>Example</w:t>
       </w:r>
     </w:p>
     <w:p>
-      <w:r>
-        <w:t xml:space="preserve">See below for an example diagram for your refence. </w:t>
+      <w:pPr>
+        <w:rPr>
+          <w:sz w:val="24"/>
+          <w:szCs w:val="24"/>
+        </w:rPr>
+      </w:pPr>
+      <w:r>
+        <w:rPr>
+          <w:sz w:val="24"/>
+          <w:szCs w:val="24"/>
+        </w:rPr>
+        <w:t>See below for an example diagram for your refe</w:t>
+      </w:r>
+      <w:r>
+        <w:rPr>
+          <w:sz w:val="24"/>
+          <w:szCs w:val="24"/>
+        </w:rPr>
+        <w:t>re</w:t>
+      </w:r>
+      <w:r>
+        <w:rPr>
+          <w:sz w:val="24"/>
+          <w:szCs w:val="24"/>
+        </w:rPr>
+        <w:t xml:space="preserve">nce. </w:t>
       </w:r>
     </w:p>
     <w:p>
@@ -721,7 +1248,7 @@
                     </pic:cNvPicPr>
                   </pic:nvPicPr>
                   <pic:blipFill>
-                    <a:blip r:embed="rId11">
+                    <a:blip r:embed="rId10">
                       <a:extLst>
                         <a:ext uri="{28A0092B-C50C-407E-A947-70E740481C1C}">
                           <a14:useLocalDpi xmlns:a14="http://schemas.microsoft.com/office/drawing/2010/main" val="0"/>
@@ -777,35 +1304,142 @@
           <w:sz w:val="28"/>
           <w:szCs w:val="26"/>
         </w:rPr>
-        <w:t>What to do next</w:t>
+        <w:t xml:space="preserve">What to </w:t>
+      </w:r>
+      <w:r>
+        <w:rPr>
+          <w:rFonts w:asciiTheme="majorHAnsi" w:eastAsiaTheme="majorEastAsia" w:hAnsiTheme="majorHAnsi" w:cstheme="majorBidi"/>
+          <w:b/>
+          <w:bCs/>
+          <w:color w:val="000000" w:themeColor="text1"/>
+          <w:sz w:val="28"/>
+          <w:szCs w:val="26"/>
+        </w:rPr>
+        <w:t>D</w:t>
+      </w:r>
+      <w:r>
+        <w:rPr>
+          <w:rFonts w:asciiTheme="majorHAnsi" w:eastAsiaTheme="majorEastAsia" w:hAnsiTheme="majorHAnsi" w:cstheme="majorBidi"/>
+          <w:b/>
+          <w:bCs/>
+          <w:color w:val="000000" w:themeColor="text1"/>
+          <w:sz w:val="28"/>
+          <w:szCs w:val="26"/>
+        </w:rPr>
+        <w:t xml:space="preserve">o </w:t>
+      </w:r>
+      <w:r>
+        <w:rPr>
+          <w:rFonts w:asciiTheme="majorHAnsi" w:eastAsiaTheme="majorEastAsia" w:hAnsiTheme="majorHAnsi" w:cstheme="majorBidi"/>
+          <w:b/>
+          <w:bCs/>
+          <w:color w:val="000000" w:themeColor="text1"/>
+          <w:sz w:val="28"/>
+          <w:szCs w:val="26"/>
+        </w:rPr>
+        <w:t>N</w:t>
+      </w:r>
+      <w:r>
+        <w:rPr>
+          <w:rFonts w:asciiTheme="majorHAnsi" w:eastAsiaTheme="majorEastAsia" w:hAnsiTheme="majorHAnsi" w:cstheme="majorBidi"/>
+          <w:b/>
+          <w:bCs/>
+          <w:color w:val="000000" w:themeColor="text1"/>
+          <w:sz w:val="28"/>
+          <w:szCs w:val="26"/>
+        </w:rPr>
+        <w:t>ext</w:t>
       </w:r>
     </w:p>
     <w:p>
-      <w:r>
+      <w:pPr>
+        <w:rPr>
+          <w:sz w:val="24"/>
+          <w:szCs w:val="24"/>
+        </w:rPr>
+      </w:pPr>
+      <w:r>
+        <w:rPr>
+          <w:sz w:val="24"/>
+          <w:szCs w:val="24"/>
+        </w:rPr>
         <w:t>Apply th</w:t>
       </w:r>
       <w:r>
+        <w:rPr>
+          <w:sz w:val="24"/>
+          <w:szCs w:val="24"/>
+        </w:rPr>
         <w:t>e conclusions you discussed in this activity to generate your community engagement plan</w:t>
       </w:r>
       <w:r>
+        <w:rPr>
+          <w:sz w:val="24"/>
+          <w:szCs w:val="24"/>
+        </w:rPr>
         <w:t xml:space="preserve"> (the next activity)</w:t>
       </w:r>
       <w:r>
+        <w:rPr>
+          <w:sz w:val="24"/>
+          <w:szCs w:val="24"/>
+        </w:rPr>
         <w:t xml:space="preserve">. </w:t>
       </w:r>
       <w:r>
-        <w:t xml:space="preserve">You may want to add to the diagram as you progress through the rest of the ERB </w:t>
-      </w:r>
-      <w:r>
+        <w:rPr>
+          <w:sz w:val="24"/>
+          <w:szCs w:val="24"/>
+        </w:rPr>
+        <w:t xml:space="preserve">You </w:t>
+      </w:r>
+      <w:r>
+        <w:rPr>
+          <w:sz w:val="24"/>
+          <w:szCs w:val="24"/>
+        </w:rPr>
+        <w:t>might</w:t>
+      </w:r>
+      <w:r>
+        <w:rPr>
+          <w:sz w:val="24"/>
+          <w:szCs w:val="24"/>
+        </w:rPr>
+        <w:t xml:space="preserve"> </w:t>
+      </w:r>
+      <w:r>
+        <w:rPr>
+          <w:sz w:val="24"/>
+          <w:szCs w:val="24"/>
+        </w:rPr>
+        <w:t xml:space="preserve">want to add to the diagram as you progress through the rest of the ERB </w:t>
+      </w:r>
+      <w:r>
+        <w:rPr>
+          <w:sz w:val="24"/>
+          <w:szCs w:val="24"/>
+        </w:rPr>
         <w:t>process</w:t>
       </w:r>
       <w:r>
+        <w:rPr>
+          <w:sz w:val="24"/>
+          <w:szCs w:val="24"/>
+        </w:rPr>
         <w:t xml:space="preserve">, to show new connections that </w:t>
       </w:r>
       <w:r>
+        <w:rPr>
+          <w:sz w:val="24"/>
+          <w:szCs w:val="24"/>
+        </w:rPr>
         <w:t>have built</w:t>
       </w:r>
       <w:r>
+        <w:rPr>
+          <w:sz w:val="24"/>
+          <w:szCs w:val="24"/>
+        </w:rPr>
         <w:t xml:space="preserve"> through resilience planning.</w:t>
       </w:r>
     </w:p>
@@ -861,12 +1495,12 @@
       </w:r>
     </w:p>
     <w:sectPr>
-      <w:headerReference w:type="even" r:id="rId12"/>
-      <w:headerReference w:type="default" r:id="rId13"/>
-      <w:footerReference w:type="even" r:id="rId14"/>
-      <w:footerReference w:type="default" r:id="rId15"/>
-      <w:headerReference w:type="first" r:id="rId16"/>
-      <w:footerReference w:type="first" r:id="rId17"/>
+      <w:headerReference w:type="even" r:id="rId11"/>
+      <w:headerReference w:type="default" r:id="rId12"/>
+      <w:footerReference w:type="even" r:id="rId13"/>
+      <w:footerReference w:type="default" r:id="rId14"/>
+      <w:headerReference w:type="first" r:id="rId15"/>
+      <w:footerReference w:type="first" r:id="rId16"/>
       <w:pgSz w:w="12240" w:h="15840"/>
       <w:pgMar w:top="1440" w:right="1440" w:bottom="1440" w:left="1440" w:header="720" w:footer="720" w:gutter="0"/>
       <w:cols w:space="720"/>
@@ -1428,6 +2062,119 @@
     </w:lvl>
   </w:abstractNum>
   <w:abstractNum w:abstractNumId="3" w15:restartNumberingAfterBreak="0">
+    <w:nsid w:val="24187710"/>
+    <w:multiLevelType w:val="hybridMultilevel"/>
+    <w:tmpl w:val="F0349C92"/>
+    <w:lvl w:ilvl="0" w:tplc="04090001">
+      <w:start w:val="1"/>
+      <w:numFmt w:val="bullet"/>
+      <w:lvlText w:val=""/>
+      <w:lvlJc w:val="left"/>
+      <w:pPr>
+        <w:ind w:left="1440" w:hanging="360"/>
+      </w:pPr>
+      <w:rPr>
+        <w:rFonts w:ascii="Symbol" w:hAnsi="Symbol" w:hint="default"/>
+      </w:rPr>
+    </w:lvl>
+    <w:lvl w:ilvl="1" w:tplc="04090003">
+      <w:start w:val="1"/>
+      <w:numFmt w:val="bullet"/>
+      <w:lvlText w:val="o"/>
+      <w:lvlJc w:val="left"/>
+      <w:pPr>
+        <w:ind w:left="2160" w:hanging="360"/>
+      </w:pPr>
+      <w:rPr>
+        <w:rFonts w:ascii="Courier New" w:hAnsi="Courier New" w:cs="Courier New" w:hint="default"/>
+      </w:rPr>
+    </w:lvl>
+    <w:lvl w:ilvl="2" w:tplc="04090005" w:tentative="1">
+      <w:start w:val="1"/>
+      <w:numFmt w:val="bullet"/>
+      <w:lvlText w:val=""/>
+      <w:lvlJc w:val="left"/>
+      <w:pPr>
+        <w:ind w:left="2880" w:hanging="360"/>
+      </w:pPr>
+      <w:rPr>
+        <w:rFonts w:ascii="Wingdings" w:hAnsi="Wingdings" w:hint="default"/>
+      </w:rPr>
+    </w:lvl>
+    <w:lvl w:ilvl="3" w:tplc="04090001" w:tentative="1">
+      <w:start w:val="1"/>
+      <w:numFmt w:val="bullet"/>
+      <w:lvlText w:val=""/>
+      <w:lvlJc w:val="left"/>
+      <w:pPr>
+        <w:ind w:left="3600" w:hanging="360"/>
+      </w:pPr>
+      <w:rPr>
+        <w:rFonts w:ascii="Symbol" w:hAnsi="Symbol" w:hint="default"/>
+      </w:rPr>
+    </w:lvl>
+    <w:lvl w:ilvl="4" w:tplc="04090003" w:tentative="1">
+      <w:start w:val="1"/>
+      <w:numFmt w:val="bullet"/>
+      <w:lvlText w:val="o"/>
+      <w:lvlJc w:val="left"/>
+      <w:pPr>
+        <w:ind w:left="4320" w:hanging="360"/>
+      </w:pPr>
+      <w:rPr>
+        <w:rFonts w:ascii="Courier New" w:hAnsi="Courier New" w:cs="Courier New" w:hint="default"/>
+      </w:rPr>
+    </w:lvl>
+    <w:lvl w:ilvl="5" w:tplc="04090005" w:tentative="1">
+      <w:start w:val="1"/>
+      <w:numFmt w:val="bullet"/>
+      <w:lvlText w:val=""/>
+      <w:lvlJc w:val="left"/>
+      <w:pPr>
+        <w:ind w:left="5040" w:hanging="360"/>
+      </w:pPr>
+      <w:rPr>
+        <w:rFonts w:ascii="Wingdings" w:hAnsi="Wingdings" w:hint="default"/>
+      </w:rPr>
+    </w:lvl>
+    <w:lvl w:ilvl="6" w:tplc="04090001" w:tentative="1">
+      <w:start w:val="1"/>
+      <w:numFmt w:val="bullet"/>
+      <w:lvlText w:val=""/>
+      <w:lvlJc w:val="left"/>
+      <w:pPr>
+        <w:ind w:left="5760" w:hanging="360"/>
+      </w:pPr>
+      <w:rPr>
+        <w:rFonts w:ascii="Symbol" w:hAnsi="Symbol" w:hint="default"/>
+      </w:rPr>
+    </w:lvl>
+    <w:lvl w:ilvl="7" w:tplc="04090003" w:tentative="1">
+      <w:start w:val="1"/>
+      <w:numFmt w:val="bullet"/>
+      <w:lvlText w:val="o"/>
+      <w:lvlJc w:val="left"/>
+      <w:pPr>
+        <w:ind w:left="6480" w:hanging="360"/>
+      </w:pPr>
+      <w:rPr>
+        <w:rFonts w:ascii="Courier New" w:hAnsi="Courier New" w:cs="Courier New" w:hint="default"/>
+      </w:rPr>
+    </w:lvl>
+    <w:lvl w:ilvl="8" w:tplc="04090005" w:tentative="1">
+      <w:start w:val="1"/>
+      <w:numFmt w:val="bullet"/>
+      <w:lvlText w:val=""/>
+      <w:lvlJc w:val="left"/>
+      <w:pPr>
+        <w:ind w:left="7200" w:hanging="360"/>
+      </w:pPr>
+      <w:rPr>
+        <w:rFonts w:ascii="Wingdings" w:hAnsi="Wingdings" w:hint="default"/>
+      </w:rPr>
+    </w:lvl>
+  </w:abstractNum>
+  <w:abstractNum w:abstractNumId="4" w15:restartNumberingAfterBreak="0">
     <w:nsid w:val="318B57CA"/>
     <w:multiLevelType w:val="multilevel"/>
     <w:tmpl w:val="4604932A"/>
@@ -1540,7 +2287,7 @@
       </w:pPr>
     </w:lvl>
   </w:abstractNum>
-  <w:abstractNum w:abstractNumId="4" w15:restartNumberingAfterBreak="0">
+  <w:abstractNum w:abstractNumId="5" w15:restartNumberingAfterBreak="0">
     <w:nsid w:val="41547B33"/>
     <w:multiLevelType w:val="multilevel"/>
     <w:tmpl w:val="A6105298"/>
@@ -1662,7 +2409,7 @@
       </w:pPr>
     </w:lvl>
   </w:abstractNum>
-  <w:abstractNum w:abstractNumId="5" w15:restartNumberingAfterBreak="0">
+  <w:abstractNum w:abstractNumId="6" w15:restartNumberingAfterBreak="0">
     <w:nsid w:val="53954947"/>
     <w:multiLevelType w:val="multilevel"/>
     <w:tmpl w:val="B712E44C"/>
@@ -1808,6 +2555,119 @@
       <w:rPr>
         <w:rFonts w:ascii="Symbol" w:hAnsi="Symbol" w:hint="default"/>
         <w:sz w:val="20"/>
+      </w:rPr>
+    </w:lvl>
+  </w:abstractNum>
+  <w:abstractNum w:abstractNumId="7" w15:restartNumberingAfterBreak="0">
+    <w:nsid w:val="75AD3B93"/>
+    <w:multiLevelType w:val="hybridMultilevel"/>
+    <w:tmpl w:val="04F69426"/>
+    <w:lvl w:ilvl="0" w:tplc="04090001">
+      <w:start w:val="1"/>
+      <w:numFmt w:val="bullet"/>
+      <w:lvlText w:val=""/>
+      <w:lvlJc w:val="left"/>
+      <w:pPr>
+        <w:ind w:left="1440" w:hanging="360"/>
+      </w:pPr>
+      <w:rPr>
+        <w:rFonts w:ascii="Symbol" w:hAnsi="Symbol" w:hint="default"/>
+      </w:rPr>
+    </w:lvl>
+    <w:lvl w:ilvl="1" w:tplc="04090003" w:tentative="1">
+      <w:start w:val="1"/>
+      <w:numFmt w:val="bullet"/>
+      <w:lvlText w:val="o"/>
+      <w:lvlJc w:val="left"/>
+      <w:pPr>
+        <w:ind w:left="2160" w:hanging="360"/>
+      </w:pPr>
+      <w:rPr>
+        <w:rFonts w:ascii="Courier New" w:hAnsi="Courier New" w:cs="Courier New" w:hint="default"/>
+      </w:rPr>
+    </w:lvl>
+    <w:lvl w:ilvl="2" w:tplc="04090005" w:tentative="1">
+      <w:start w:val="1"/>
+      <w:numFmt w:val="bullet"/>
+      <w:lvlText w:val=""/>
+      <w:lvlJc w:val="left"/>
+      <w:pPr>
+        <w:ind w:left="2880" w:hanging="360"/>
+      </w:pPr>
+      <w:rPr>
+        <w:rFonts w:ascii="Wingdings" w:hAnsi="Wingdings" w:hint="default"/>
+      </w:rPr>
+    </w:lvl>
+    <w:lvl w:ilvl="3" w:tplc="04090001" w:tentative="1">
+      <w:start w:val="1"/>
+      <w:numFmt w:val="bullet"/>
+      <w:lvlText w:val=""/>
+      <w:lvlJc w:val="left"/>
+      <w:pPr>
+        <w:ind w:left="3600" w:hanging="360"/>
+      </w:pPr>
+      <w:rPr>
+        <w:rFonts w:ascii="Symbol" w:hAnsi="Symbol" w:hint="default"/>
+      </w:rPr>
+    </w:lvl>
+    <w:lvl w:ilvl="4" w:tplc="04090003" w:tentative="1">
+      <w:start w:val="1"/>
+      <w:numFmt w:val="bullet"/>
+      <w:lvlText w:val="o"/>
+      <w:lvlJc w:val="left"/>
+      <w:pPr>
+        <w:ind w:left="4320" w:hanging="360"/>
+      </w:pPr>
+      <w:rPr>
+        <w:rFonts w:ascii="Courier New" w:hAnsi="Courier New" w:cs="Courier New" w:hint="default"/>
+      </w:rPr>
+    </w:lvl>
+    <w:lvl w:ilvl="5" w:tplc="04090005" w:tentative="1">
+      <w:start w:val="1"/>
+      <w:numFmt w:val="bullet"/>
+      <w:lvlText w:val=""/>
+      <w:lvlJc w:val="left"/>
+      <w:pPr>
+        <w:ind w:left="5040" w:hanging="360"/>
+      </w:pPr>
+      <w:rPr>
+        <w:rFonts w:ascii="Wingdings" w:hAnsi="Wingdings" w:hint="default"/>
+      </w:rPr>
+    </w:lvl>
+    <w:lvl w:ilvl="6" w:tplc="04090001" w:tentative="1">
+      <w:start w:val="1"/>
+      <w:numFmt w:val="bullet"/>
+      <w:lvlText w:val=""/>
+      <w:lvlJc w:val="left"/>
+      <w:pPr>
+        <w:ind w:left="5760" w:hanging="360"/>
+      </w:pPr>
+      <w:rPr>
+        <w:rFonts w:ascii="Symbol" w:hAnsi="Symbol" w:hint="default"/>
+      </w:rPr>
+    </w:lvl>
+    <w:lvl w:ilvl="7" w:tplc="04090003" w:tentative="1">
+      <w:start w:val="1"/>
+      <w:numFmt w:val="bullet"/>
+      <w:lvlText w:val="o"/>
+      <w:lvlJc w:val="left"/>
+      <w:pPr>
+        <w:ind w:left="6480" w:hanging="360"/>
+      </w:pPr>
+      <w:rPr>
+        <w:rFonts w:ascii="Courier New" w:hAnsi="Courier New" w:cs="Courier New" w:hint="default"/>
+      </w:rPr>
+    </w:lvl>
+    <w:lvl w:ilvl="8" w:tplc="04090005" w:tentative="1">
+      <w:start w:val="1"/>
+      <w:numFmt w:val="bullet"/>
+      <w:lvlText w:val=""/>
+      <w:lvlJc w:val="left"/>
+      <w:pPr>
+        <w:ind w:left="7200" w:hanging="360"/>
+      </w:pPr>
+      <w:rPr>
+        <w:rFonts w:ascii="Wingdings" w:hAnsi="Wingdings" w:hint="default"/>
       </w:rPr>
     </w:lvl>
   </w:abstractNum>
@@ -1818,16 +2678,22 @@
     <w:abstractNumId w:val="2"/>
   </w:num>
   <w:num w:numId="3" w16cid:durableId="2088841072">
-    <w:abstractNumId w:val="3"/>
+    <w:abstractNumId w:val="4"/>
   </w:num>
   <w:num w:numId="4" w16cid:durableId="55931842">
-    <w:abstractNumId w:val="4"/>
+    <w:abstractNumId w:val="5"/>
   </w:num>
   <w:num w:numId="5" w16cid:durableId="1835608463">
-    <w:abstractNumId w:val="5"/>
+    <w:abstractNumId w:val="6"/>
   </w:num>
   <w:num w:numId="6" w16cid:durableId="817065375">
     <w:abstractNumId w:val="1"/>
+  </w:num>
+  <w:num w:numId="7" w16cid:durableId="529300627">
+    <w:abstractNumId w:val="7"/>
+  </w:num>
+  <w:num w:numId="8" w16cid:durableId="362436767">
+    <w:abstractNumId w:val="3"/>
   </w:num>
 </w:numbering>
 </file>
@@ -2404,6 +3270,16 @@
     <w:uiPriority w:val="99"/>
     <w:rsid w:val="002D3779"/>
   </w:style>
+  <w:style w:type="paragraph" w:styleId="Revision">
+    <w:name w:val="Revision"/>
+    <w:hidden/>
+    <w:uiPriority w:val="99"/>
+    <w:semiHidden/>
+    <w:rsid w:val="001062B7"/>
+    <w:pPr>
+      <w:spacing w:after="0" w:line="240" w:lineRule="auto"/>
+    </w:pPr>
+  </w:style>
 </w:styles>
 </file>
 
@@ -2703,6 +3579,66 @@
 </file>
 
 <file path=customXml/item1.xml><?xml version="1.0" encoding="utf-8"?>
+<?mso-contentType ?>
+<FormTemplates xmlns="http://schemas.microsoft.com/sharepoint/v3/contenttype/forms">
+  <Display>DocumentLibraryForm</Display>
+  <Edit>DocumentLibraryForm</Edit>
+  <New>DocumentLibraryForm</New>
+</FormTemplates>
+</file>
+
+<file path=customXml/item2.xml><?xml version="1.0" encoding="utf-8"?>
+<p:properties xmlns:p="http://schemas.microsoft.com/office/2006/metadata/properties" xmlns:xsi="http://www.w3.org/2001/XMLSchema-instance" xmlns:pc="http://schemas.microsoft.com/office/infopath/2007/PartnerControls">
+  <documentManagement>
+    <_Source xmlns="http://schemas.microsoft.com/sharepoint/v3/fields" xsi:nil="true"/>
+    <Language xmlns="http://schemas.microsoft.com/sharepoint/v3">English</Language>
+    <_ip_UnifiedCompliancePolicyUIAction xmlns="http://schemas.microsoft.com/sharepoint/v3" xsi:nil="true"/>
+    <j747ac98061d40f0aa7bd47e1db5675d xmlns="4ffa91fb-a0ff-4ac5-b2db-65c790d184a4">
+      <Terms xmlns="http://schemas.microsoft.com/office/infopath/2007/PartnerControls"/>
+    </j747ac98061d40f0aa7bd47e1db5675d>
+    <lcf76f155ced4ddcb4097134ff3c332f xmlns="c3fe2bc6-81ec-4aad-a296-b74ae9f31a66">
+      <Terms xmlns="http://schemas.microsoft.com/office/infopath/2007/PartnerControls"/>
+    </lcf76f155ced4ddcb4097134ff3c332f>
+    <External_x0020_Contributor xmlns="4ffa91fb-a0ff-4ac5-b2db-65c790d184a4" xsi:nil="true"/>
+    <TaxKeywordTaxHTField xmlns="4ffa91fb-a0ff-4ac5-b2db-65c790d184a4">
+      <Terms xmlns="http://schemas.microsoft.com/office/infopath/2007/PartnerControls"/>
+    </TaxKeywordTaxHTField>
+    <Record xmlns="4ffa91fb-a0ff-4ac5-b2db-65c790d184a4">Shared</Record>
+    <_ip_UnifiedCompliancePolicyProperties xmlns="http://schemas.microsoft.com/sharepoint/v3" xsi:nil="true"/>
+    <Rights xmlns="4ffa91fb-a0ff-4ac5-b2db-65c790d184a4" xsi:nil="true"/>
+    <Document_x0020_Creation_x0020_Date xmlns="4ffa91fb-a0ff-4ac5-b2db-65c790d184a4">2023-06-16T17:50:24+00:00</Document_x0020_Creation_x0020_Date>
+    <EPA_x0020_Office xmlns="4ffa91fb-a0ff-4ac5-b2db-65c790d184a4" xsi:nil="true"/>
+    <CategoryDescription xmlns="http://schemas.microsoft.com/sharepoint.v3" xsi:nil="true"/>
+    <Identifier xmlns="4ffa91fb-a0ff-4ac5-b2db-65c790d184a4" xsi:nil="true"/>
+    <_Coverage xmlns="http://schemas.microsoft.com/sharepoint/v3/fields" xsi:nil="true"/>
+    <Creator xmlns="4ffa91fb-a0ff-4ac5-b2db-65c790d184a4">
+      <UserInfo>
+        <DisplayName/>
+        <AccountId xsi:nil="true"/>
+        <AccountType/>
+      </UserInfo>
+    </Creator>
+    <EPA_x0020_Related_x0020_Documents xmlns="4ffa91fb-a0ff-4ac5-b2db-65c790d184a4" xsi:nil="true"/>
+    <EPA_x0020_Contributor xmlns="4ffa91fb-a0ff-4ac5-b2db-65c790d184a4">
+      <UserInfo>
+        <DisplayName/>
+        <AccountId xsi:nil="true"/>
+        <AccountType/>
+      </UserInfo>
+    </EPA_x0020_Contributor>
+    <TaxCatchAll xmlns="4ffa91fb-a0ff-4ac5-b2db-65c790d184a4" xsi:nil="true"/>
+    <SharedWithUsers xmlns="8f0ccb0b-2b45-4ecf-807d-d8fd9145fac4">
+      <UserInfo>
+        <DisplayName/>
+        <AccountId xsi:nil="true"/>
+        <AccountType/>
+      </UserInfo>
+    </SharedWithUsers>
+  </documentManagement>
+</p:properties>
+</file>
+
+<file path=customXml/item3.xml><?xml version="1.0" encoding="utf-8"?>
 <ct:contentTypeSchema xmlns:ct="http://schemas.microsoft.com/office/2006/metadata/contentType" xmlns:ma="http://schemas.microsoft.com/office/2006/metadata/properties/metaAttributes" ct:_="" ma:_="" ma:contentTypeName="Document" ma:contentTypeID="0x010100BCAB26B0D8085F48A9144F3A5DA03370" ma:contentTypeVersion="16" ma:contentTypeDescription="Create a new document." ma:contentTypeScope="" ma:versionID="6126d18dd34a033e834faa43c7012a8f">
   <xsd:schema xmlns:xsd="http://www.w3.org/2001/XMLSchema" xmlns:xs="http://www.w3.org/2001/XMLSchema" xmlns:p="http://schemas.microsoft.com/office/2006/metadata/properties" xmlns:ns1="http://schemas.microsoft.com/sharepoint/v3" xmlns:ns2="4ffa91fb-a0ff-4ac5-b2db-65c790d184a4" xmlns:ns3="http://schemas.microsoft.com/sharepoint.v3" xmlns:ns4="http://schemas.microsoft.com/sharepoint/v3/fields" xmlns:ns5="c3fe2bc6-81ec-4aad-a296-b74ae9f31a66" xmlns:ns6="8f0ccb0b-2b45-4ecf-807d-d8fd9145fac4" targetNamespace="http://schemas.microsoft.com/office/2006/metadata/properties" ma:root="true" ma:fieldsID="6017fc57cf11e672346f592896667005" ns1:_="" ns2:_="" ns3:_="" ns4:_="" ns5:_="" ns6:_="">
     <xsd:import namespace="http://schemas.microsoft.com/sharepoint/v3"/>
@@ -3153,96 +4089,12 @@
 </ct:contentTypeSchema>
 </file>
 
-<file path=customXml/item2.xml><?xml version="1.0" encoding="utf-8"?>
+<file path=customXml/item4.xml><?xml version="1.0" encoding="utf-8"?>
 <?mso-contentType ?>
 <SharedContentType xmlns="Microsoft.SharePoint.Taxonomy.ContentTypeSync" SourceId="29f62856-1543-49d4-a736-4569d363f533" ContentTypeId="0x0101" PreviousValue="false"/>
 </file>
 
-<file path=customXml/item3.xml><?xml version="1.0" encoding="utf-8"?>
-<?mso-contentType ?>
-<FormTemplates xmlns="http://schemas.microsoft.com/sharepoint/v3/contenttype/forms">
-  <Display>DocumentLibraryForm</Display>
-  <Edit>DocumentLibraryForm</Edit>
-  <New>DocumentLibraryForm</New>
-</FormTemplates>
-</file>
-
-<file path=customXml/item4.xml><?xml version="1.0" encoding="utf-8"?>
-<p:properties xmlns:p="http://schemas.microsoft.com/office/2006/metadata/properties" xmlns:xsi="http://www.w3.org/2001/XMLSchema-instance" xmlns:pc="http://schemas.microsoft.com/office/infopath/2007/PartnerControls">
-  <documentManagement>
-    <_Source xmlns="http://schemas.microsoft.com/sharepoint/v3/fields" xsi:nil="true"/>
-    <Language xmlns="http://schemas.microsoft.com/sharepoint/v3">English</Language>
-    <j747ac98061d40f0aa7bd47e1db5675d xmlns="4ffa91fb-a0ff-4ac5-b2db-65c790d184a4">
-      <Terms xmlns="http://schemas.microsoft.com/office/infopath/2007/PartnerControls"/>
-    </j747ac98061d40f0aa7bd47e1db5675d>
-    <lcf76f155ced4ddcb4097134ff3c332f xmlns="c3fe2bc6-81ec-4aad-a296-b74ae9f31a66">
-      <Terms xmlns="http://schemas.microsoft.com/office/infopath/2007/PartnerControls"/>
-    </lcf76f155ced4ddcb4097134ff3c332f>
-    <External_x0020_Contributor xmlns="4ffa91fb-a0ff-4ac5-b2db-65c790d184a4" xsi:nil="true"/>
-    <TaxKeywordTaxHTField xmlns="4ffa91fb-a0ff-4ac5-b2db-65c790d184a4">
-      <Terms xmlns="http://schemas.microsoft.com/office/infopath/2007/PartnerControls"/>
-    </TaxKeywordTaxHTField>
-    <Record xmlns="4ffa91fb-a0ff-4ac5-b2db-65c790d184a4">Shared</Record>
-    <Rights xmlns="4ffa91fb-a0ff-4ac5-b2db-65c790d184a4" xsi:nil="true"/>
-    <Document_x0020_Creation_x0020_Date xmlns="4ffa91fb-a0ff-4ac5-b2db-65c790d184a4">2022-09-12T04:38:51+00:00</Document_x0020_Creation_x0020_Date>
-    <EPA_x0020_Office xmlns="4ffa91fb-a0ff-4ac5-b2db-65c790d184a4" xsi:nil="true"/>
-    <CategoryDescription xmlns="http://schemas.microsoft.com/sharepoint.v3" xsi:nil="true"/>
-    <Identifier xmlns="4ffa91fb-a0ff-4ac5-b2db-65c790d184a4" xsi:nil="true"/>
-    <_Coverage xmlns="http://schemas.microsoft.com/sharepoint/v3/fields" xsi:nil="true"/>
-    <Creator xmlns="4ffa91fb-a0ff-4ac5-b2db-65c790d184a4">
-      <UserInfo>
-        <DisplayName/>
-        <AccountId xsi:nil="true"/>
-        <AccountType/>
-      </UserInfo>
-    </Creator>
-    <EPA_x0020_Related_x0020_Documents xmlns="4ffa91fb-a0ff-4ac5-b2db-65c790d184a4" xsi:nil="true"/>
-    <EPA_x0020_Contributor xmlns="4ffa91fb-a0ff-4ac5-b2db-65c790d184a4">
-      <UserInfo>
-        <DisplayName/>
-        <AccountId xsi:nil="true"/>
-        <AccountType/>
-      </UserInfo>
-    </EPA_x0020_Contributor>
-    <TaxCatchAll xmlns="4ffa91fb-a0ff-4ac5-b2db-65c790d184a4" xsi:nil="true"/>
-    <_ip_UnifiedCompliancePolicyUIAction xmlns="http://schemas.microsoft.com/sharepoint/v3" xsi:nil="true"/>
-    <_ip_UnifiedCompliancePolicyProperties xmlns="http://schemas.microsoft.com/sharepoint/v3" xsi:nil="true"/>
-  </documentManagement>
-</p:properties>
-</file>
-
 <file path=customXml/itemProps1.xml><?xml version="1.0" encoding="utf-8"?>
-<ds:datastoreItem xmlns:ds="http://schemas.openxmlformats.org/officeDocument/2006/customXml" ds:itemID="{AAB53247-EA7E-47C8-B77F-CBA5D234E679}">
-  <ds:schemaRefs>
-    <ds:schemaRef ds:uri="http://schemas.microsoft.com/office/2006/metadata/contentType"/>
-    <ds:schemaRef ds:uri="http://schemas.microsoft.com/office/2006/metadata/properties/metaAttributes"/>
-    <ds:schemaRef ds:uri="http://www.w3.org/2001/XMLSchema"/>
-    <ds:schemaRef ds:uri="http://schemas.microsoft.com/office/2006/metadata/properties"/>
-    <ds:schemaRef ds:uri="http://schemas.microsoft.com/sharepoint/v3"/>
-    <ds:schemaRef ds:uri="4ffa91fb-a0ff-4ac5-b2db-65c790d184a4"/>
-    <ds:schemaRef ds:uri="http://schemas.microsoft.com/sharepoint.v3"/>
-    <ds:schemaRef ds:uri="http://schemas.microsoft.com/sharepoint/v3/fields"/>
-    <ds:schemaRef ds:uri="c3fe2bc6-81ec-4aad-a296-b74ae9f31a66"/>
-    <ds:schemaRef ds:uri="8f0ccb0b-2b45-4ecf-807d-d8fd9145fac4"/>
-    <ds:schemaRef ds:uri="http://schemas.microsoft.com/office/2006/documentManagement/types"/>
-    <ds:schemaRef ds:uri="http://schemas.microsoft.com/office/infopath/2007/PartnerControls"/>
-    <ds:schemaRef ds:uri="http://schemas.openxmlformats.org/package/2006/metadata/core-properties"/>
-    <ds:schemaRef ds:uri="http://purl.org/dc/elements/1.1/"/>
-    <ds:schemaRef ds:uri="http://purl.org/dc/terms/"/>
-    <ds:schemaRef ds:uri="http://schemas.microsoft.com/internal/obd"/>
-  </ds:schemaRefs>
-</ds:datastoreItem>
-</file>
-
-<file path=customXml/itemProps2.xml><?xml version="1.0" encoding="utf-8"?>
-<ds:datastoreItem xmlns:ds="http://schemas.openxmlformats.org/officeDocument/2006/customXml" ds:itemID="{7852D5AD-C424-46C4-A7E7-7E349A61B6A1}">
-  <ds:schemaRefs>
-    <ds:schemaRef ds:uri="Microsoft.SharePoint.Taxonomy.ContentTypeSync"/>
-  </ds:schemaRefs>
-</ds:datastoreItem>
-</file>
-
-<file path=customXml/itemProps3.xml><?xml version="1.0" encoding="utf-8"?>
 <ds:datastoreItem xmlns:ds="http://schemas.openxmlformats.org/officeDocument/2006/customXml" ds:itemID="{70131FE8-E92E-43DF-AD49-99B412A96EA7}">
   <ds:schemaRefs>
     <ds:schemaRef ds:uri="http://schemas.microsoft.com/sharepoint/v3/contenttype/forms"/>
@@ -3250,23 +4102,27 @@
 </ds:datastoreItem>
 </file>
 
-<file path=customXml/itemProps4.xml><?xml version="1.0" encoding="utf-8"?>
+<file path=customXml/itemProps2.xml><?xml version="1.0" encoding="utf-8"?>
 <ds:datastoreItem xmlns:ds="http://schemas.openxmlformats.org/officeDocument/2006/customXml" ds:itemID="{849BBBD2-75D5-4C94-AAD5-BF9664340EBF}">
   <ds:schemaRefs>
-    <ds:schemaRef ds:uri="c3fe2bc6-81ec-4aad-a296-b74ae9f31a66"/>
-    <ds:schemaRef ds:uri="http://schemas.microsoft.com/sharepoint/v3"/>
+    <ds:schemaRef ds:uri="http://www.w3.org/XML/1998/namespace"/>
+    <ds:schemaRef ds:uri="http://schemas.microsoft.com/office/2006/metadata/properties"/>
+    <ds:schemaRef ds:uri="http://purl.org/dc/dcmitype/"/>
+    <ds:schemaRef ds:uri="782bd00c-d0de-45eb-9b7b-c6eb022f2513"/>
+    <ds:schemaRef ds:uri="http://schemas.microsoft.com/office/2006/documentManagement/types"/>
+    <ds:schemaRef ds:uri="6abd40b1-255a-4c6d-9f51-0ab055223958"/>
+    <ds:schemaRef ds:uri="http://purl.org/dc/terms/"/>
+    <ds:schemaRef ds:uri="http://purl.org/dc/elements/1.1/"/>
     <ds:schemaRef ds:uri="http://schemas.microsoft.com/office/infopath/2007/PartnerControls"/>
     <ds:schemaRef ds:uri="http://schemas.openxmlformats.org/package/2006/metadata/core-properties"/>
-    <ds:schemaRef ds:uri="4ffa91fb-a0ff-4ac5-b2db-65c790d184a4"/>
-    <ds:schemaRef ds:uri="8f0ccb0b-2b45-4ecf-807d-d8fd9145fac4"/>
-    <ds:schemaRef ds:uri="http://purl.org/dc/elements/1.1/"/>
-    <ds:schemaRef ds:uri="http://schemas.microsoft.com/office/2006/documentManagement/types"/>
-    <ds:schemaRef ds:uri="http://schemas.microsoft.com/sharepoint/v3/fields"/>
-    <ds:schemaRef ds:uri="http://purl.org/dc/terms/"/>
-    <ds:schemaRef ds:uri="http://schemas.microsoft.com/office/2006/metadata/properties"/>
-    <ds:schemaRef ds:uri="http://schemas.microsoft.com/sharepoint.v3"/>
-    <ds:schemaRef ds:uri="http://www.w3.org/XML/1998/namespace"/>
-    <ds:schemaRef ds:uri="http://purl.org/dc/dcmitype/"/>
   </ds:schemaRefs>
 </ds:datastoreItem>
+</file>
+
+<file path=customXml/itemProps3.xml><?xml version="1.0" encoding="utf-8"?>
+<ds:datastoreItem xmlns:ds="http://schemas.openxmlformats.org/officeDocument/2006/customXml" ds:itemID="{07367877-CD9A-4723-853C-C80E81C58869}"/>
+</file>
+
+<file path=customXml/itemProps4.xml><?xml version="1.0" encoding="utf-8"?>
+<ds:datastoreItem xmlns:ds="http://schemas.openxmlformats.org/officeDocument/2006/customXml" ds:itemID="{AC95D5DD-12C1-4985-B0A8-27BBEC6488E1}"/>
 </file>
</xml_diff>